<commit_message>
REVISIÓN DE CUADERNO MA_07_14_CO
</commit_message>
<xml_diff>
--- a/fuentes/contenidos/grado07/guion14/Publicacion 1 - Cuaderno MA_07_14_CO.docx
+++ b/fuentes/contenidos/grado07/guion14/Publicacion 1 - Cuaderno MA_07_14_CO.docx
@@ -85,6 +85,9 @@
           </wp:inline>
         </w:drawing>
       </w:r>
+    </w:p>
+    <w:p/>
+    <w:p>
       <w:r>
         <w:rPr>
           <w:noProof/>
@@ -92,71 +95,116 @@
         </w:rPr>
         <w:lastRenderedPageBreak/>
         <w:drawing>
-          <wp:inline distT="0" distB="0" distL="0" distR="0" wp14:anchorId="3513EEFE" wp14:editId="4B4930BD">
-            <wp:extent cx="5612130" cy="3162300"/>
+          <wp:inline distT="0" distB="0" distL="0" distR="0" wp14:anchorId="3461CF8E" wp14:editId="10CB38AA">
+            <wp:extent cx="5612130" cy="2475230"/>
+            <wp:effectExtent l="0" t="0" r="7620" b="1270"/>
+            <wp:docPr id="30" name="Imagen 30"/>
+            <wp:cNvGraphicFramePr>
+              <a:graphicFrameLocks xmlns:a="http://schemas.openxmlformats.org/drawingml/2006/main" noChangeAspect="1"/>
+            </wp:cNvGraphicFramePr>
+            <a:graphic xmlns:a="http://schemas.openxmlformats.org/drawingml/2006/main">
+              <a:graphicData uri="http://schemas.openxmlformats.org/drawingml/2006/picture">
+                <pic:pic xmlns:pic="http://schemas.openxmlformats.org/drawingml/2006/picture">
+                  <pic:nvPicPr>
+                    <pic:cNvPr id="1" name=""/>
+                    <pic:cNvPicPr/>
+                  </pic:nvPicPr>
+                  <pic:blipFill>
+                    <a:blip r:embed="rId6"/>
+                    <a:stretch>
+                      <a:fillRect/>
+                    </a:stretch>
+                  </pic:blipFill>
+                  <pic:spPr>
+                    <a:xfrm>
+                      <a:off x="0" y="0"/>
+                      <a:ext cx="5612130" cy="2475230"/>
+                    </a:xfrm>
+                    <a:prstGeom prst="rect">
+                      <a:avLst/>
+                    </a:prstGeom>
+                  </pic:spPr>
+                </pic:pic>
+              </a:graphicData>
+            </a:graphic>
+          </wp:inline>
+        </w:drawing>
+      </w:r>
+    </w:p>
+    <w:p/>
+    <w:p>
+      <w:r>
+        <w:rPr>
+          <w:noProof/>
+          <w:lang w:eastAsia="es-CO"/>
+        </w:rPr>
+        <w:lastRenderedPageBreak/>
+        <w:drawing>
+          <wp:inline distT="0" distB="0" distL="0" distR="0" wp14:anchorId="41E745F5" wp14:editId="364EEF54">
+            <wp:extent cx="5612130" cy="2136140"/>
             <wp:effectExtent l="0" t="0" r="7620" b="0"/>
-            <wp:docPr id="3" name="Imagen 3"/>
-            <wp:cNvGraphicFramePr>
-              <a:graphicFrameLocks xmlns:a="http://schemas.openxmlformats.org/drawingml/2006/main" noChangeAspect="1"/>
-            </wp:cNvGraphicFramePr>
-            <a:graphic xmlns:a="http://schemas.openxmlformats.org/drawingml/2006/main">
-              <a:graphicData uri="http://schemas.openxmlformats.org/drawingml/2006/picture">
-                <pic:pic xmlns:pic="http://schemas.openxmlformats.org/drawingml/2006/picture">
-                  <pic:nvPicPr>
-                    <pic:cNvPr id="1" name=""/>
-                    <pic:cNvPicPr/>
-                  </pic:nvPicPr>
-                  <pic:blipFill>
-                    <a:blip r:embed="rId6"/>
-                    <a:stretch>
-                      <a:fillRect/>
-                    </a:stretch>
-                  </pic:blipFill>
-                  <pic:spPr>
-                    <a:xfrm>
-                      <a:off x="0" y="0"/>
-                      <a:ext cx="5612130" cy="3162300"/>
-                    </a:xfrm>
-                    <a:prstGeom prst="rect">
-                      <a:avLst/>
-                    </a:prstGeom>
-                  </pic:spPr>
-                </pic:pic>
-              </a:graphicData>
-            </a:graphic>
-          </wp:inline>
-        </w:drawing>
-      </w:r>
-      <w:r>
-        <w:rPr>
-          <w:noProof/>
-          <w:lang w:eastAsia="es-CO"/>
-        </w:rPr>
-        <w:drawing>
-          <wp:inline distT="0" distB="0" distL="0" distR="0" wp14:anchorId="7C4847AF" wp14:editId="543D7968">
-            <wp:extent cx="5612130" cy="3162300"/>
+            <wp:docPr id="31" name="Imagen 31"/>
+            <wp:cNvGraphicFramePr>
+              <a:graphicFrameLocks xmlns:a="http://schemas.openxmlformats.org/drawingml/2006/main" noChangeAspect="1"/>
+            </wp:cNvGraphicFramePr>
+            <a:graphic xmlns:a="http://schemas.openxmlformats.org/drawingml/2006/main">
+              <a:graphicData uri="http://schemas.openxmlformats.org/drawingml/2006/picture">
+                <pic:pic xmlns:pic="http://schemas.openxmlformats.org/drawingml/2006/picture">
+                  <pic:nvPicPr>
+                    <pic:cNvPr id="1" name=""/>
+                    <pic:cNvPicPr/>
+                  </pic:nvPicPr>
+                  <pic:blipFill>
+                    <a:blip r:embed="rId7"/>
+                    <a:stretch>
+                      <a:fillRect/>
+                    </a:stretch>
+                  </pic:blipFill>
+                  <pic:spPr>
+                    <a:xfrm>
+                      <a:off x="0" y="0"/>
+                      <a:ext cx="5612130" cy="2136140"/>
+                    </a:xfrm>
+                    <a:prstGeom prst="rect">
+                      <a:avLst/>
+                    </a:prstGeom>
+                  </pic:spPr>
+                </pic:pic>
+              </a:graphicData>
+            </a:graphic>
+          </wp:inline>
+        </w:drawing>
+      </w:r>
+      <w:r>
+        <w:rPr>
+          <w:noProof/>
+          <w:lang w:eastAsia="es-CO"/>
+        </w:rPr>
+        <w:drawing>
+          <wp:inline distT="0" distB="0" distL="0" distR="0" wp14:anchorId="58A44D3D" wp14:editId="482CF24E">
+            <wp:extent cx="5612130" cy="2460625"/>
             <wp:effectExtent l="0" t="0" r="7620" b="0"/>
-            <wp:docPr id="4" name="Imagen 4"/>
-            <wp:cNvGraphicFramePr>
-              <a:graphicFrameLocks xmlns:a="http://schemas.openxmlformats.org/drawingml/2006/main" noChangeAspect="1"/>
-            </wp:cNvGraphicFramePr>
-            <a:graphic xmlns:a="http://schemas.openxmlformats.org/drawingml/2006/main">
-              <a:graphicData uri="http://schemas.openxmlformats.org/drawingml/2006/picture">
-                <pic:pic xmlns:pic="http://schemas.openxmlformats.org/drawingml/2006/picture">
-                  <pic:nvPicPr>
-                    <pic:cNvPr id="1" name=""/>
-                    <pic:cNvPicPr/>
-                  </pic:nvPicPr>
-                  <pic:blipFill>
-                    <a:blip r:embed="rId7"/>
-                    <a:stretch>
-                      <a:fillRect/>
-                    </a:stretch>
-                  </pic:blipFill>
-                  <pic:spPr>
-                    <a:xfrm>
-                      <a:off x="0" y="0"/>
-                      <a:ext cx="5612130" cy="3162300"/>
+            <wp:docPr id="33" name="Imagen 33"/>
+            <wp:cNvGraphicFramePr>
+              <a:graphicFrameLocks xmlns:a="http://schemas.openxmlformats.org/drawingml/2006/main" noChangeAspect="1"/>
+            </wp:cNvGraphicFramePr>
+            <a:graphic xmlns:a="http://schemas.openxmlformats.org/drawingml/2006/main">
+              <a:graphicData uri="http://schemas.openxmlformats.org/drawingml/2006/picture">
+                <pic:pic xmlns:pic="http://schemas.openxmlformats.org/drawingml/2006/picture">
+                  <pic:nvPicPr>
+                    <pic:cNvPr id="1" name=""/>
+                    <pic:cNvPicPr/>
+                  </pic:nvPicPr>
+                  <pic:blipFill>
+                    <a:blip r:embed="rId8"/>
+                    <a:stretch>
+                      <a:fillRect/>
+                    </a:stretch>
+                  </pic:blipFill>
+                  <pic:spPr>
+                    <a:xfrm>
+                      <a:off x="0" y="0"/>
+                      <a:ext cx="5612130" cy="2460625"/>
                     </a:xfrm>
                     <a:prstGeom prst="rect">
                       <a:avLst/>
@@ -175,30 +223,30 @@
         </w:rPr>
         <w:lastRenderedPageBreak/>
         <w:drawing>
-          <wp:inline distT="0" distB="0" distL="0" distR="0" wp14:anchorId="512EBD66" wp14:editId="39DB1219">
-            <wp:extent cx="5612130" cy="4842510"/>
-            <wp:effectExtent l="0" t="0" r="7620" b="0"/>
-            <wp:docPr id="5" name="Imagen 5"/>
-            <wp:cNvGraphicFramePr>
-              <a:graphicFrameLocks xmlns:a="http://schemas.openxmlformats.org/drawingml/2006/main" noChangeAspect="1"/>
-            </wp:cNvGraphicFramePr>
-            <a:graphic xmlns:a="http://schemas.openxmlformats.org/drawingml/2006/main">
-              <a:graphicData uri="http://schemas.openxmlformats.org/drawingml/2006/picture">
-                <pic:pic xmlns:pic="http://schemas.openxmlformats.org/drawingml/2006/picture">
-                  <pic:nvPicPr>
-                    <pic:cNvPr id="1" name=""/>
-                    <pic:cNvPicPr/>
-                  </pic:nvPicPr>
-                  <pic:blipFill>
-                    <a:blip r:embed="rId8"/>
-                    <a:stretch>
-                      <a:fillRect/>
-                    </a:stretch>
-                  </pic:blipFill>
-                  <pic:spPr>
-                    <a:xfrm>
-                      <a:off x="0" y="0"/>
-                      <a:ext cx="5612130" cy="4842510"/>
+          <wp:inline distT="0" distB="0" distL="0" distR="0" wp14:anchorId="038EF1D6" wp14:editId="11FE7716">
+            <wp:extent cx="5612130" cy="4838065"/>
+            <wp:effectExtent l="0" t="0" r="7620" b="635"/>
+            <wp:docPr id="37" name="Imagen 37"/>
+            <wp:cNvGraphicFramePr>
+              <a:graphicFrameLocks xmlns:a="http://schemas.openxmlformats.org/drawingml/2006/main" noChangeAspect="1"/>
+            </wp:cNvGraphicFramePr>
+            <a:graphic xmlns:a="http://schemas.openxmlformats.org/drawingml/2006/main">
+              <a:graphicData uri="http://schemas.openxmlformats.org/drawingml/2006/picture">
+                <pic:pic xmlns:pic="http://schemas.openxmlformats.org/drawingml/2006/picture">
+                  <pic:nvPicPr>
+                    <pic:cNvPr id="1" name=""/>
+                    <pic:cNvPicPr/>
+                  </pic:nvPicPr>
+                  <pic:blipFill>
+                    <a:blip r:embed="rId9"/>
+                    <a:stretch>
+                      <a:fillRect/>
+                    </a:stretch>
+                  </pic:blipFill>
+                  <pic:spPr>
+                    <a:xfrm>
+                      <a:off x="0" y="0"/>
+                      <a:ext cx="5612130" cy="4838065"/>
                     </a:xfrm>
                     <a:prstGeom prst="rect">
                       <a:avLst/>
@@ -217,84 +265,131 @@
           <w:noProof/>
           <w:lang w:eastAsia="es-CO"/>
         </w:rPr>
+        <w:drawing>
+          <wp:inline distT="0" distB="0" distL="0" distR="0" wp14:anchorId="7E28A803" wp14:editId="2CFD88CE">
+            <wp:extent cx="5612130" cy="1888490"/>
+            <wp:effectExtent l="0" t="0" r="7620" b="0"/>
+            <wp:docPr id="38" name="Imagen 38"/>
+            <wp:cNvGraphicFramePr>
+              <a:graphicFrameLocks xmlns:a="http://schemas.openxmlformats.org/drawingml/2006/main" noChangeAspect="1"/>
+            </wp:cNvGraphicFramePr>
+            <a:graphic xmlns:a="http://schemas.openxmlformats.org/drawingml/2006/main">
+              <a:graphicData uri="http://schemas.openxmlformats.org/drawingml/2006/picture">
+                <pic:pic xmlns:pic="http://schemas.openxmlformats.org/drawingml/2006/picture">
+                  <pic:nvPicPr>
+                    <pic:cNvPr id="1" name=""/>
+                    <pic:cNvPicPr/>
+                  </pic:nvPicPr>
+                  <pic:blipFill>
+                    <a:blip r:embed="rId10"/>
+                    <a:stretch>
+                      <a:fillRect/>
+                    </a:stretch>
+                  </pic:blipFill>
+                  <pic:spPr>
+                    <a:xfrm>
+                      <a:off x="0" y="0"/>
+                      <a:ext cx="5612130" cy="1888490"/>
+                    </a:xfrm>
+                    <a:prstGeom prst="rect">
+                      <a:avLst/>
+                    </a:prstGeom>
+                  </pic:spPr>
+                </pic:pic>
+              </a:graphicData>
+            </a:graphic>
+          </wp:inline>
+        </w:drawing>
+      </w:r>
+    </w:p>
+    <w:p>
+      <w:r>
+        <w:rPr>
+          <w:noProof/>
+          <w:lang w:eastAsia="es-CO"/>
+        </w:rPr>
         <w:lastRenderedPageBreak/>
         <w:drawing>
-          <wp:inline distT="0" distB="0" distL="0" distR="0" wp14:anchorId="50755730" wp14:editId="12A67D84">
-            <wp:extent cx="5612130" cy="3961765"/>
-            <wp:effectExtent l="0" t="0" r="7620" b="635"/>
-            <wp:docPr id="6" name="Imagen 6"/>
-            <wp:cNvGraphicFramePr>
-              <a:graphicFrameLocks xmlns:a="http://schemas.openxmlformats.org/drawingml/2006/main" noChangeAspect="1"/>
-            </wp:cNvGraphicFramePr>
-            <a:graphic xmlns:a="http://schemas.openxmlformats.org/drawingml/2006/main">
-              <a:graphicData uri="http://schemas.openxmlformats.org/drawingml/2006/picture">
-                <pic:pic xmlns:pic="http://schemas.openxmlformats.org/drawingml/2006/picture">
-                  <pic:nvPicPr>
-                    <pic:cNvPr id="1" name=""/>
-                    <pic:cNvPicPr/>
-                  </pic:nvPicPr>
-                  <pic:blipFill>
-                    <a:blip r:embed="rId9"/>
-                    <a:stretch>
-                      <a:fillRect/>
-                    </a:stretch>
-                  </pic:blipFill>
-                  <pic:spPr>
-                    <a:xfrm>
-                      <a:off x="0" y="0"/>
-                      <a:ext cx="5612130" cy="3961765"/>
-                    </a:xfrm>
-                    <a:prstGeom prst="rect">
-                      <a:avLst/>
-                    </a:prstGeom>
-                  </pic:spPr>
-                </pic:pic>
-              </a:graphicData>
-            </a:graphic>
-          </wp:inline>
-        </w:drawing>
-      </w:r>
-      <w:r>
-        <w:rPr>
-          <w:noProof/>
-          <w:lang w:eastAsia="es-CO"/>
-        </w:rPr>
-        <w:drawing>
-          <wp:inline distT="0" distB="0" distL="0" distR="0" wp14:anchorId="4F6E1C82" wp14:editId="775EB57B">
-            <wp:extent cx="5612130" cy="4132580"/>
-            <wp:effectExtent l="0" t="0" r="7620" b="1270"/>
-            <wp:docPr id="7" name="Imagen 7"/>
-            <wp:cNvGraphicFramePr>
-              <a:graphicFrameLocks xmlns:a="http://schemas.openxmlformats.org/drawingml/2006/main" noChangeAspect="1"/>
-            </wp:cNvGraphicFramePr>
-            <a:graphic xmlns:a="http://schemas.openxmlformats.org/drawingml/2006/main">
-              <a:graphicData uri="http://schemas.openxmlformats.org/drawingml/2006/picture">
-                <pic:pic xmlns:pic="http://schemas.openxmlformats.org/drawingml/2006/picture">
-                  <pic:nvPicPr>
-                    <pic:cNvPr id="1" name=""/>
-                    <pic:cNvPicPr/>
-                  </pic:nvPicPr>
-                  <pic:blipFill>
-                    <a:blip r:embed="rId10"/>
-                    <a:stretch>
-                      <a:fillRect/>
-                    </a:stretch>
-                  </pic:blipFill>
-                  <pic:spPr>
-                    <a:xfrm>
-                      <a:off x="0" y="0"/>
-                      <a:ext cx="5612130" cy="4132580"/>
-                    </a:xfrm>
-                    <a:prstGeom prst="rect">
-                      <a:avLst/>
-                    </a:prstGeom>
-                  </pic:spPr>
-                </pic:pic>
-              </a:graphicData>
-            </a:graphic>
-          </wp:inline>
-        </w:drawing>
-      </w:r>
+          <wp:inline distT="0" distB="0" distL="0" distR="0" wp14:anchorId="75BCF829" wp14:editId="72E17444">
+            <wp:extent cx="5612130" cy="2738120"/>
+            <wp:effectExtent l="0" t="0" r="7620" b="5080"/>
+            <wp:docPr id="40" name="Imagen 40"/>
+            <wp:cNvGraphicFramePr>
+              <a:graphicFrameLocks xmlns:a="http://schemas.openxmlformats.org/drawingml/2006/main" noChangeAspect="1"/>
+            </wp:cNvGraphicFramePr>
+            <a:graphic xmlns:a="http://schemas.openxmlformats.org/drawingml/2006/main">
+              <a:graphicData uri="http://schemas.openxmlformats.org/drawingml/2006/picture">
+                <pic:pic xmlns:pic="http://schemas.openxmlformats.org/drawingml/2006/picture">
+                  <pic:nvPicPr>
+                    <pic:cNvPr id="1" name=""/>
+                    <pic:cNvPicPr/>
+                  </pic:nvPicPr>
+                  <pic:blipFill>
+                    <a:blip r:embed="rId11"/>
+                    <a:stretch>
+                      <a:fillRect/>
+                    </a:stretch>
+                  </pic:blipFill>
+                  <pic:spPr>
+                    <a:xfrm>
+                      <a:off x="0" y="0"/>
+                      <a:ext cx="5612130" cy="2738120"/>
+                    </a:xfrm>
+                    <a:prstGeom prst="rect">
+                      <a:avLst/>
+                    </a:prstGeom>
+                  </pic:spPr>
+                </pic:pic>
+              </a:graphicData>
+            </a:graphic>
+          </wp:inline>
+        </w:drawing>
+      </w:r>
+    </w:p>
+    <w:p>
+      <w:r>
+        <w:rPr>
+          <w:noProof/>
+          <w:lang w:eastAsia="es-CO"/>
+        </w:rPr>
+        <w:drawing>
+          <wp:inline distT="0" distB="0" distL="0" distR="0" wp14:anchorId="29FAB023" wp14:editId="42F7C21E">
+            <wp:extent cx="5612130" cy="2374900"/>
+            <wp:effectExtent l="0" t="0" r="7620" b="6350"/>
+            <wp:docPr id="41" name="Imagen 41"/>
+            <wp:cNvGraphicFramePr>
+              <a:graphicFrameLocks xmlns:a="http://schemas.openxmlformats.org/drawingml/2006/main" noChangeAspect="1"/>
+            </wp:cNvGraphicFramePr>
+            <a:graphic xmlns:a="http://schemas.openxmlformats.org/drawingml/2006/main">
+              <a:graphicData uri="http://schemas.openxmlformats.org/drawingml/2006/picture">
+                <pic:pic xmlns:pic="http://schemas.openxmlformats.org/drawingml/2006/picture">
+                  <pic:nvPicPr>
+                    <pic:cNvPr id="1" name=""/>
+                    <pic:cNvPicPr/>
+                  </pic:nvPicPr>
+                  <pic:blipFill>
+                    <a:blip r:embed="rId12"/>
+                    <a:stretch>
+                      <a:fillRect/>
+                    </a:stretch>
+                  </pic:blipFill>
+                  <pic:spPr>
+                    <a:xfrm>
+                      <a:off x="0" y="0"/>
+                      <a:ext cx="5612130" cy="2374900"/>
+                    </a:xfrm>
+                    <a:prstGeom prst="rect">
+                      <a:avLst/>
+                    </a:prstGeom>
+                  </pic:spPr>
+                </pic:pic>
+              </a:graphicData>
+            </a:graphic>
+          </wp:inline>
+        </w:drawing>
+      </w:r>
+    </w:p>
+    <w:p>
       <w:r>
         <w:rPr>
           <w:noProof/>
@@ -302,30 +397,71 @@
         </w:rPr>
         <w:lastRenderedPageBreak/>
         <w:drawing>
-          <wp:inline distT="0" distB="0" distL="0" distR="0" wp14:anchorId="47B95AE4" wp14:editId="78BD87B8">
-            <wp:extent cx="5612130" cy="4132580"/>
-            <wp:effectExtent l="0" t="0" r="7620" b="1270"/>
-            <wp:docPr id="8" name="Imagen 8"/>
-            <wp:cNvGraphicFramePr>
-              <a:graphicFrameLocks xmlns:a="http://schemas.openxmlformats.org/drawingml/2006/main" noChangeAspect="1"/>
-            </wp:cNvGraphicFramePr>
-            <a:graphic xmlns:a="http://schemas.openxmlformats.org/drawingml/2006/main">
-              <a:graphicData uri="http://schemas.openxmlformats.org/drawingml/2006/picture">
-                <pic:pic xmlns:pic="http://schemas.openxmlformats.org/drawingml/2006/picture">
-                  <pic:nvPicPr>
-                    <pic:cNvPr id="1" name=""/>
-                    <pic:cNvPicPr/>
-                  </pic:nvPicPr>
-                  <pic:blipFill>
-                    <a:blip r:embed="rId11"/>
-                    <a:stretch>
-                      <a:fillRect/>
-                    </a:stretch>
-                  </pic:blipFill>
-                  <pic:spPr>
-                    <a:xfrm>
-                      <a:off x="0" y="0"/>
-                      <a:ext cx="5612130" cy="4132580"/>
+          <wp:inline distT="0" distB="0" distL="0" distR="0" wp14:anchorId="1BD4C749" wp14:editId="6C4D9A8B">
+            <wp:extent cx="5612130" cy="4131310"/>
+            <wp:effectExtent l="0" t="0" r="7620" b="2540"/>
+            <wp:docPr id="42" name="Imagen 42"/>
+            <wp:cNvGraphicFramePr>
+              <a:graphicFrameLocks xmlns:a="http://schemas.openxmlformats.org/drawingml/2006/main" noChangeAspect="1"/>
+            </wp:cNvGraphicFramePr>
+            <a:graphic xmlns:a="http://schemas.openxmlformats.org/drawingml/2006/main">
+              <a:graphicData uri="http://schemas.openxmlformats.org/drawingml/2006/picture">
+                <pic:pic xmlns:pic="http://schemas.openxmlformats.org/drawingml/2006/picture">
+                  <pic:nvPicPr>
+                    <pic:cNvPr id="1" name=""/>
+                    <pic:cNvPicPr/>
+                  </pic:nvPicPr>
+                  <pic:blipFill>
+                    <a:blip r:embed="rId13"/>
+                    <a:stretch>
+                      <a:fillRect/>
+                    </a:stretch>
+                  </pic:blipFill>
+                  <pic:spPr>
+                    <a:xfrm>
+                      <a:off x="0" y="0"/>
+                      <a:ext cx="5612130" cy="4131310"/>
+                    </a:xfrm>
+                    <a:prstGeom prst="rect">
+                      <a:avLst/>
+                    </a:prstGeom>
+                  </pic:spPr>
+                </pic:pic>
+              </a:graphicData>
+            </a:graphic>
+          </wp:inline>
+        </w:drawing>
+      </w:r>
+      <w:r>
+        <w:rPr>
+          <w:noProof/>
+          <w:lang w:eastAsia="es-CO"/>
+        </w:rPr>
+        <w:drawing>
+          <wp:inline distT="0" distB="0" distL="0" distR="0" wp14:anchorId="15E20771" wp14:editId="54999C24">
+            <wp:extent cx="5612130" cy="2040255"/>
+            <wp:effectExtent l="0" t="0" r="7620" b="0"/>
+            <wp:docPr id="43" name="Imagen 43"/>
+            <wp:cNvGraphicFramePr>
+              <a:graphicFrameLocks xmlns:a="http://schemas.openxmlformats.org/drawingml/2006/main" noChangeAspect="1"/>
+            </wp:cNvGraphicFramePr>
+            <a:graphic xmlns:a="http://schemas.openxmlformats.org/drawingml/2006/main">
+              <a:graphicData uri="http://schemas.openxmlformats.org/drawingml/2006/picture">
+                <pic:pic xmlns:pic="http://schemas.openxmlformats.org/drawingml/2006/picture">
+                  <pic:nvPicPr>
+                    <pic:cNvPr id="1" name=""/>
+                    <pic:cNvPicPr/>
+                  </pic:nvPicPr>
+                  <pic:blipFill>
+                    <a:blip r:embed="rId14"/>
+                    <a:stretch>
+                      <a:fillRect/>
+                    </a:stretch>
+                  </pic:blipFill>
+                  <pic:spPr>
+                    <a:xfrm>
+                      <a:off x="0" y="0"/>
+                      <a:ext cx="5612130" cy="2040255"/>
                     </a:xfrm>
                     <a:prstGeom prst="rect">
                       <a:avLst/>
@@ -344,41 +480,127 @@
         </w:rPr>
         <w:lastRenderedPageBreak/>
         <w:drawing>
-          <wp:inline distT="0" distB="0" distL="0" distR="0" wp14:anchorId="36964CBB" wp14:editId="6B3F540D">
-            <wp:extent cx="5612130" cy="4132580"/>
-            <wp:effectExtent l="0" t="0" r="7620" b="1270"/>
-            <wp:docPr id="9" name="Imagen 9"/>
-            <wp:cNvGraphicFramePr>
-              <a:graphicFrameLocks xmlns:a="http://schemas.openxmlformats.org/drawingml/2006/main" noChangeAspect="1"/>
-            </wp:cNvGraphicFramePr>
-            <a:graphic xmlns:a="http://schemas.openxmlformats.org/drawingml/2006/main">
-              <a:graphicData uri="http://schemas.openxmlformats.org/drawingml/2006/picture">
-                <pic:pic xmlns:pic="http://schemas.openxmlformats.org/drawingml/2006/picture">
-                  <pic:nvPicPr>
-                    <pic:cNvPr id="1" name=""/>
-                    <pic:cNvPicPr/>
-                  </pic:nvPicPr>
-                  <pic:blipFill>
-                    <a:blip r:embed="rId12"/>
-                    <a:stretch>
-                      <a:fillRect/>
-                    </a:stretch>
-                  </pic:blipFill>
-                  <pic:spPr>
-                    <a:xfrm>
-                      <a:off x="0" y="0"/>
-                      <a:ext cx="5612130" cy="4132580"/>
-                    </a:xfrm>
-                    <a:prstGeom prst="rect">
-                      <a:avLst/>
-                    </a:prstGeom>
-                  </pic:spPr>
-                </pic:pic>
-              </a:graphicData>
-            </a:graphic>
-          </wp:inline>
-        </w:drawing>
-      </w:r>
+          <wp:inline distT="0" distB="0" distL="0" distR="0" wp14:anchorId="3AD9ED03" wp14:editId="1302501C">
+            <wp:extent cx="5612130" cy="1510665"/>
+            <wp:effectExtent l="0" t="0" r="7620" b="0"/>
+            <wp:docPr id="44" name="Imagen 44"/>
+            <wp:cNvGraphicFramePr>
+              <a:graphicFrameLocks xmlns:a="http://schemas.openxmlformats.org/drawingml/2006/main" noChangeAspect="1"/>
+            </wp:cNvGraphicFramePr>
+            <a:graphic xmlns:a="http://schemas.openxmlformats.org/drawingml/2006/main">
+              <a:graphicData uri="http://schemas.openxmlformats.org/drawingml/2006/picture">
+                <pic:pic xmlns:pic="http://schemas.openxmlformats.org/drawingml/2006/picture">
+                  <pic:nvPicPr>
+                    <pic:cNvPr id="1" name=""/>
+                    <pic:cNvPicPr/>
+                  </pic:nvPicPr>
+                  <pic:blipFill>
+                    <a:blip r:embed="rId15"/>
+                    <a:stretch>
+                      <a:fillRect/>
+                    </a:stretch>
+                  </pic:blipFill>
+                  <pic:spPr>
+                    <a:xfrm>
+                      <a:off x="0" y="0"/>
+                      <a:ext cx="5612130" cy="1510665"/>
+                    </a:xfrm>
+                    <a:prstGeom prst="rect">
+                      <a:avLst/>
+                    </a:prstGeom>
+                  </pic:spPr>
+                </pic:pic>
+              </a:graphicData>
+            </a:graphic>
+          </wp:inline>
+        </w:drawing>
+      </w:r>
+      <w:r>
+        <w:rPr>
+          <w:noProof/>
+          <w:lang w:eastAsia="es-CO"/>
+        </w:rPr>
+        <w:drawing>
+          <wp:inline distT="0" distB="0" distL="0" distR="0" wp14:anchorId="42A8B526" wp14:editId="5F6756B1">
+            <wp:extent cx="5612130" cy="3284855"/>
+            <wp:effectExtent l="0" t="0" r="7620" b="0"/>
+            <wp:docPr id="45" name="Imagen 45"/>
+            <wp:cNvGraphicFramePr>
+              <a:graphicFrameLocks xmlns:a="http://schemas.openxmlformats.org/drawingml/2006/main" noChangeAspect="1"/>
+            </wp:cNvGraphicFramePr>
+            <a:graphic xmlns:a="http://schemas.openxmlformats.org/drawingml/2006/main">
+              <a:graphicData uri="http://schemas.openxmlformats.org/drawingml/2006/picture">
+                <pic:pic xmlns:pic="http://schemas.openxmlformats.org/drawingml/2006/picture">
+                  <pic:nvPicPr>
+                    <pic:cNvPr id="1" name=""/>
+                    <pic:cNvPicPr/>
+                  </pic:nvPicPr>
+                  <pic:blipFill>
+                    <a:blip r:embed="rId16"/>
+                    <a:stretch>
+                      <a:fillRect/>
+                    </a:stretch>
+                  </pic:blipFill>
+                  <pic:spPr>
+                    <a:xfrm>
+                      <a:off x="0" y="0"/>
+                      <a:ext cx="5612130" cy="3284855"/>
+                    </a:xfrm>
+                    <a:prstGeom prst="rect">
+                      <a:avLst/>
+                    </a:prstGeom>
+                  </pic:spPr>
+                </pic:pic>
+              </a:graphicData>
+            </a:graphic>
+          </wp:inline>
+        </w:drawing>
+      </w:r>
+    </w:p>
+    <w:p>
+      <w:r>
+        <w:rPr>
+          <w:noProof/>
+          <w:lang w:eastAsia="es-CO"/>
+        </w:rPr>
+        <w:drawing>
+          <wp:inline distT="0" distB="0" distL="0" distR="0" wp14:anchorId="0F12FFE9" wp14:editId="0A85269C">
+            <wp:extent cx="5612130" cy="2398395"/>
+            <wp:effectExtent l="0" t="0" r="7620" b="1905"/>
+            <wp:docPr id="46" name="Imagen 46"/>
+            <wp:cNvGraphicFramePr>
+              <a:graphicFrameLocks xmlns:a="http://schemas.openxmlformats.org/drawingml/2006/main" noChangeAspect="1"/>
+            </wp:cNvGraphicFramePr>
+            <a:graphic xmlns:a="http://schemas.openxmlformats.org/drawingml/2006/main">
+              <a:graphicData uri="http://schemas.openxmlformats.org/drawingml/2006/picture">
+                <pic:pic xmlns:pic="http://schemas.openxmlformats.org/drawingml/2006/picture">
+                  <pic:nvPicPr>
+                    <pic:cNvPr id="1" name=""/>
+                    <pic:cNvPicPr/>
+                  </pic:nvPicPr>
+                  <pic:blipFill>
+                    <a:blip r:embed="rId17"/>
+                    <a:stretch>
+                      <a:fillRect/>
+                    </a:stretch>
+                  </pic:blipFill>
+                  <pic:spPr>
+                    <a:xfrm>
+                      <a:off x="0" y="0"/>
+                      <a:ext cx="5612130" cy="2398395"/>
+                    </a:xfrm>
+                    <a:prstGeom prst="rect">
+                      <a:avLst/>
+                    </a:prstGeom>
+                  </pic:spPr>
+                </pic:pic>
+              </a:graphicData>
+            </a:graphic>
+          </wp:inline>
+        </w:drawing>
+      </w:r>
+    </w:p>
+    <w:p>
       <w:r>
         <w:rPr>
           <w:noProof/>
@@ -386,89 +608,48 @@
         </w:rPr>
         <w:lastRenderedPageBreak/>
         <w:drawing>
-          <wp:inline distT="0" distB="0" distL="0" distR="0" wp14:anchorId="5CA86426" wp14:editId="3BAAD471">
-            <wp:extent cx="5612130" cy="4650105"/>
-            <wp:effectExtent l="0" t="0" r="7620" b="0"/>
-            <wp:docPr id="10" name="Imagen 10"/>
-            <wp:cNvGraphicFramePr>
-              <a:graphicFrameLocks xmlns:a="http://schemas.openxmlformats.org/drawingml/2006/main" noChangeAspect="1"/>
-            </wp:cNvGraphicFramePr>
-            <a:graphic xmlns:a="http://schemas.openxmlformats.org/drawingml/2006/main">
-              <a:graphicData uri="http://schemas.openxmlformats.org/drawingml/2006/picture">
-                <pic:pic xmlns:pic="http://schemas.openxmlformats.org/drawingml/2006/picture">
-                  <pic:nvPicPr>
-                    <pic:cNvPr id="1" name=""/>
-                    <pic:cNvPicPr/>
-                  </pic:nvPicPr>
-                  <pic:blipFill>
-                    <a:blip r:embed="rId13"/>
-                    <a:stretch>
-                      <a:fillRect/>
-                    </a:stretch>
-                  </pic:blipFill>
-                  <pic:spPr>
-                    <a:xfrm>
-                      <a:off x="0" y="0"/>
-                      <a:ext cx="5612130" cy="4650105"/>
-                    </a:xfrm>
-                    <a:prstGeom prst="rect">
-                      <a:avLst/>
-                    </a:prstGeom>
-                  </pic:spPr>
-                </pic:pic>
-              </a:graphicData>
-            </a:graphic>
-          </wp:inline>
-        </w:drawing>
-      </w:r>
-      <w:r>
-        <w:rPr>
-          <w:noProof/>
-          <w:lang w:eastAsia="es-CO"/>
-        </w:rPr>
-        <w:lastRenderedPageBreak/>
-        <w:drawing>
-          <wp:inline distT="0" distB="0" distL="0" distR="0" wp14:anchorId="4F49DC05" wp14:editId="3886CC82">
-            <wp:extent cx="5612130" cy="4319270"/>
-            <wp:effectExtent l="0" t="0" r="7620" b="5080"/>
-            <wp:docPr id="11" name="Imagen 11"/>
-            <wp:cNvGraphicFramePr>
-              <a:graphicFrameLocks xmlns:a="http://schemas.openxmlformats.org/drawingml/2006/main" noChangeAspect="1"/>
-            </wp:cNvGraphicFramePr>
-            <a:graphic xmlns:a="http://schemas.openxmlformats.org/drawingml/2006/main">
-              <a:graphicData uri="http://schemas.openxmlformats.org/drawingml/2006/picture">
-                <pic:pic xmlns:pic="http://schemas.openxmlformats.org/drawingml/2006/picture">
-                  <pic:nvPicPr>
-                    <pic:cNvPr id="1" name=""/>
-                    <pic:cNvPicPr/>
-                  </pic:nvPicPr>
-                  <pic:blipFill>
-                    <a:blip r:embed="rId14"/>
-                    <a:stretch>
-                      <a:fillRect/>
-                    </a:stretch>
-                  </pic:blipFill>
-                  <pic:spPr>
-                    <a:xfrm>
-                      <a:off x="0" y="0"/>
-                      <a:ext cx="5612130" cy="4319270"/>
-                    </a:xfrm>
-                    <a:prstGeom prst="rect">
-                      <a:avLst/>
-                    </a:prstGeom>
-                  </pic:spPr>
-                </pic:pic>
-              </a:graphicData>
-            </a:graphic>
-          </wp:inline>
-        </w:drawing>
-      </w:r>
-      <w:r>
-        <w:rPr>
-          <w:noProof/>
-          <w:lang w:eastAsia="es-CO"/>
-        </w:rPr>
-        <w:lastRenderedPageBreak/>
+          <wp:inline distT="0" distB="0" distL="0" distR="0" wp14:anchorId="54D385F8" wp14:editId="3CCE4255">
+            <wp:extent cx="5612130" cy="1614805"/>
+            <wp:effectExtent l="0" t="0" r="7620" b="4445"/>
+            <wp:docPr id="48" name="Imagen 48"/>
+            <wp:cNvGraphicFramePr>
+              <a:graphicFrameLocks xmlns:a="http://schemas.openxmlformats.org/drawingml/2006/main" noChangeAspect="1"/>
+            </wp:cNvGraphicFramePr>
+            <a:graphic xmlns:a="http://schemas.openxmlformats.org/drawingml/2006/main">
+              <a:graphicData uri="http://schemas.openxmlformats.org/drawingml/2006/picture">
+                <pic:pic xmlns:pic="http://schemas.openxmlformats.org/drawingml/2006/picture">
+                  <pic:nvPicPr>
+                    <pic:cNvPr id="1" name=""/>
+                    <pic:cNvPicPr/>
+                  </pic:nvPicPr>
+                  <pic:blipFill>
+                    <a:blip r:embed="rId18"/>
+                    <a:stretch>
+                      <a:fillRect/>
+                    </a:stretch>
+                  </pic:blipFill>
+                  <pic:spPr>
+                    <a:xfrm>
+                      <a:off x="0" y="0"/>
+                      <a:ext cx="5612130" cy="1614805"/>
+                    </a:xfrm>
+                    <a:prstGeom prst="rect">
+                      <a:avLst/>
+                    </a:prstGeom>
+                  </pic:spPr>
+                </pic:pic>
+              </a:graphicData>
+            </a:graphic>
+          </wp:inline>
+        </w:drawing>
+      </w:r>
+      <w:bookmarkStart w:id="0" w:name="_GoBack"/>
+      <w:bookmarkEnd w:id="0"/>
+      <w:r>
+        <w:rPr>
+          <w:noProof/>
+          <w:lang w:eastAsia="es-CO"/>
+        </w:rPr>
         <w:drawing>
           <wp:inline distT="0" distB="0" distL="0" distR="0" wp14:anchorId="19941BC6" wp14:editId="1F1927BA">
             <wp:extent cx="5612130" cy="4460240"/>
@@ -485,7 +666,7 @@
                     <pic:cNvPicPr/>
                   </pic:nvPicPr>
                   <pic:blipFill>
-                    <a:blip r:embed="rId15"/>
+                    <a:blip r:embed="rId19"/>
                     <a:stretch>
                       <a:fillRect/>
                     </a:stretch>
@@ -527,7 +708,7 @@
                     <pic:cNvPicPr/>
                   </pic:nvPicPr>
                   <pic:blipFill>
-                    <a:blip r:embed="rId16"/>
+                    <a:blip r:embed="rId20"/>
                     <a:stretch>
                       <a:fillRect/>
                     </a:stretch>
@@ -569,7 +750,7 @@
                     <pic:cNvPicPr/>
                   </pic:nvPicPr>
                   <pic:blipFill>
-                    <a:blip r:embed="rId17"/>
+                    <a:blip r:embed="rId21"/>
                     <a:stretch>
                       <a:fillRect/>
                     </a:stretch>
@@ -611,7 +792,7 @@
                     <pic:cNvPicPr/>
                   </pic:nvPicPr>
                   <pic:blipFill>
-                    <a:blip r:embed="rId18"/>
+                    <a:blip r:embed="rId22"/>
                     <a:stretch>
                       <a:fillRect/>
                     </a:stretch>
@@ -652,7 +833,7 @@
                     <pic:cNvPicPr/>
                   </pic:nvPicPr>
                   <pic:blipFill>
-                    <a:blip r:embed="rId19"/>
+                    <a:blip r:embed="rId23"/>
                     <a:stretch>
                       <a:fillRect/>
                     </a:stretch>
@@ -694,7 +875,7 @@
                     <pic:cNvPicPr/>
                   </pic:nvPicPr>
                   <pic:blipFill>
-                    <a:blip r:embed="rId20"/>
+                    <a:blip r:embed="rId24"/>
                     <a:stretch>
                       <a:fillRect/>
                     </a:stretch>
@@ -735,7 +916,7 @@
                     <pic:cNvPicPr/>
                   </pic:nvPicPr>
                   <pic:blipFill>
-                    <a:blip r:embed="rId21"/>
+                    <a:blip r:embed="rId25"/>
                     <a:stretch>
                       <a:fillRect/>
                     </a:stretch>
@@ -777,7 +958,7 @@
                     <pic:cNvPicPr/>
                   </pic:nvPicPr>
                   <pic:blipFill>
-                    <a:blip r:embed="rId22"/>
+                    <a:blip r:embed="rId26"/>
                     <a:stretch>
                       <a:fillRect/>
                     </a:stretch>
@@ -818,7 +999,7 @@
                     <pic:cNvPicPr/>
                   </pic:nvPicPr>
                   <pic:blipFill>
-                    <a:blip r:embed="rId23"/>
+                    <a:blip r:embed="rId27"/>
                     <a:stretch>
                       <a:fillRect/>
                     </a:stretch>
@@ -860,7 +1041,7 @@
                     <pic:cNvPicPr/>
                   </pic:nvPicPr>
                   <pic:blipFill>
-                    <a:blip r:embed="rId24"/>
+                    <a:blip r:embed="rId28"/>
                     <a:stretch>
                       <a:fillRect/>
                     </a:stretch>
@@ -902,7 +1083,7 @@
                     <pic:cNvPicPr/>
                   </pic:nvPicPr>
                   <pic:blipFill>
-                    <a:blip r:embed="rId25"/>
+                    <a:blip r:embed="rId29"/>
                     <a:stretch>
                       <a:fillRect/>
                     </a:stretch>
@@ -944,7 +1125,7 @@
                     <pic:cNvPicPr/>
                   </pic:nvPicPr>
                   <pic:blipFill>
-                    <a:blip r:embed="rId26"/>
+                    <a:blip r:embed="rId30"/>
                     <a:stretch>
                       <a:fillRect/>
                     </a:stretch>
@@ -985,7 +1166,7 @@
                     <pic:cNvPicPr/>
                   </pic:nvPicPr>
                   <pic:blipFill>
-                    <a:blip r:embed="rId27"/>
+                    <a:blip r:embed="rId31"/>
                     <a:stretch>
                       <a:fillRect/>
                     </a:stretch>
@@ -1027,7 +1208,7 @@
                     <pic:cNvPicPr/>
                   </pic:nvPicPr>
                   <pic:blipFill>
-                    <a:blip r:embed="rId28"/>
+                    <a:blip r:embed="rId32"/>
                     <a:stretch>
                       <a:fillRect/>
                     </a:stretch>
@@ -1069,7 +1250,7 @@
                     <pic:cNvPicPr/>
                   </pic:nvPicPr>
                   <pic:blipFill>
-                    <a:blip r:embed="rId29"/>
+                    <a:blip r:embed="rId33"/>
                     <a:stretch>
                       <a:fillRect/>
                     </a:stretch>
@@ -1111,7 +1292,7 @@
                     <pic:cNvPicPr/>
                   </pic:nvPicPr>
                   <pic:blipFill>
-                    <a:blip r:embed="rId30"/>
+                    <a:blip r:embed="rId34"/>
                     <a:stretch>
                       <a:fillRect/>
                     </a:stretch>
@@ -1153,7 +1334,7 @@
                     <pic:cNvPicPr/>
                   </pic:nvPicPr>
                   <pic:blipFill>
-                    <a:blip r:embed="rId31"/>
+                    <a:blip r:embed="rId35"/>
                     <a:stretch>
                       <a:fillRect/>
                     </a:stretch>
@@ -1194,7 +1375,7 @@
                     <pic:cNvPicPr/>
                   </pic:nvPicPr>
                   <pic:blipFill>
-                    <a:blip r:embed="rId32"/>
+                    <a:blip r:embed="rId36"/>
                     <a:stretch>
                       <a:fillRect/>
                     </a:stretch>
@@ -1214,9 +1395,8 @@
           </wp:inline>
         </w:drawing>
       </w:r>
-      <w:bookmarkStart w:id="0" w:name="_GoBack"/>
-      <w:bookmarkEnd w:id="0"/>
     </w:p>
+    <w:p/>
     <w:sectPr>
       <w:pgSz w:w="12240" w:h="15840"/>
       <w:pgMar w:top="1417" w:right="1701" w:bottom="1417" w:left="1701" w:header="708" w:footer="708" w:gutter="0"/>

</xml_diff>